<commit_message>
Añadido los apartados b y c de memorizacion
</commit_message>
<xml_diff>
--- a/P4AA.docx
+++ b/P4AA.docx
@@ -318,10 +318,10 @@
           <w:noProof/>
         </w:rPr>
         <w:drawing>
-          <wp:inline distT="0" distB="0" distL="0" distR="0" wp14:anchorId="607FC076" wp14:editId="03E288C0">
-            <wp:extent cx="5530783" cy="2771775"/>
-            <wp:effectExtent l="0" t="0" r="0" b="0"/>
-            <wp:docPr id="2" name="Imagen 2"/>
+          <wp:inline distT="0" distB="0" distL="0" distR="0" wp14:anchorId="047E3966" wp14:editId="10EE3C66">
+            <wp:extent cx="6093916" cy="3305175"/>
+            <wp:effectExtent l="0" t="0" r="2540" b="0"/>
+            <wp:docPr id="5" name="Imagen 5"/>
             <wp:cNvGraphicFramePr>
               <a:graphicFrameLocks xmlns:a="http://schemas.openxmlformats.org/drawingml/2006/main" noChangeAspect="1"/>
             </wp:cNvGraphicFramePr>
@@ -329,11 +329,11 @@
               <a:graphicData uri="http://schemas.openxmlformats.org/drawingml/2006/picture">
                 <pic:pic xmlns:pic="http://schemas.openxmlformats.org/drawingml/2006/picture">
                   <pic:nvPicPr>
-                    <pic:cNvPr id="2" name="arbolrepe.png"/>
+                    <pic:cNvPr id="5" name="arbolrep3-3.png"/>
                     <pic:cNvPicPr/>
                   </pic:nvPicPr>
                   <pic:blipFill>
-                    <a:blip r:embed="rId9">
+                    <a:blip r:embed="rId9" cstate="print">
                       <a:extLst>
                         <a:ext uri="{28A0092B-C50C-407E-A947-70E740481C1C}">
                           <a14:useLocalDpi xmlns:a14="http://schemas.microsoft.com/office/drawing/2010/main" val="0"/>
@@ -347,7 +347,7 @@
                   <pic:spPr>
                     <a:xfrm>
                       <a:off x="0" y="0"/>
-                      <a:ext cx="5535705" cy="2774241"/>
+                      <a:ext cx="6356215" cy="3447439"/>
                     </a:xfrm>
                     <a:prstGeom prst="rect">
                       <a:avLst/>
@@ -371,6 +371,15 @@
         <w:pStyle w:val="Prrafodelista"/>
         <w:ind w:left="1068"/>
       </w:pPr>
+      <w:r>
+        <w:t>Con x=3 e y=3.Las llamadas marcadas en amarillos son las que se repiten y las no marcadas son las que son llamadas una única vez.</w:t>
+      </w:r>
+    </w:p>
+    <w:p>
+      <w:pPr>
+        <w:pStyle w:val="Prrafodelista"/>
+        <w:ind w:left="1068"/>
+      </w:pPr>
     </w:p>
     <w:p>
       <w:pPr>
@@ -401,10 +410,10 @@
           <w:noProof/>
         </w:rPr>
         <w:drawing>
-          <wp:inline distT="0" distB="0" distL="0" distR="0" wp14:anchorId="2D53DAE8" wp14:editId="1531C929">
-            <wp:extent cx="2562225" cy="2800350"/>
-            <wp:effectExtent l="0" t="0" r="9525" b="0"/>
-            <wp:docPr id="3" name="Imagen 3"/>
+          <wp:inline distT="0" distB="0" distL="0" distR="0" wp14:anchorId="65D00F69" wp14:editId="384EB7A1">
+            <wp:extent cx="3105150" cy="2444779"/>
+            <wp:effectExtent l="0" t="0" r="0" b="0"/>
+            <wp:docPr id="6" name="Imagen 6"/>
             <wp:cNvGraphicFramePr>
               <a:graphicFrameLocks xmlns:a="http://schemas.openxmlformats.org/drawingml/2006/main" noChangeAspect="1"/>
             </wp:cNvGraphicFramePr>
@@ -412,7 +421,7 @@
               <a:graphicData uri="http://schemas.openxmlformats.org/drawingml/2006/picture">
                 <pic:pic xmlns:pic="http://schemas.openxmlformats.org/drawingml/2006/picture">
                   <pic:nvPicPr>
-                    <pic:cNvPr id="3" name="grafoDependencia.png"/>
+                    <pic:cNvPr id="6" name="graDep3-3.png"/>
                     <pic:cNvPicPr/>
                   </pic:nvPicPr>
                   <pic:blipFill>
@@ -430,7 +439,7 @@
                   <pic:spPr>
                     <a:xfrm>
                       <a:off x="0" y="0"/>
-                      <a:ext cx="2562225" cy="2800350"/>
+                      <a:ext cx="3131809" cy="2465768"/>
                     </a:xfrm>
                     <a:prstGeom prst="rect">
                       <a:avLst/>
@@ -516,7 +525,6 @@
           <w:rFonts w:asciiTheme="minorHAnsi" w:hAnsiTheme="minorHAnsi" w:cstheme="minorHAnsi"/>
           <w:b/>
         </w:rPr>
-        <w:lastRenderedPageBreak/>
         <w:t>Diseño de la tabla</w:t>
       </w:r>
       <w:r>
@@ -565,10 +573,10 @@
           <w:noProof/>
         </w:rPr>
         <w:drawing>
-          <wp:inline distT="0" distB="0" distL="0" distR="0" wp14:anchorId="7B8AC448" wp14:editId="048BD024">
-            <wp:extent cx="3171825" cy="3467100"/>
-            <wp:effectExtent l="0" t="0" r="9525" b="0"/>
-            <wp:docPr id="4" name="Imagen 4"/>
+          <wp:inline distT="0" distB="0" distL="0" distR="0" wp14:anchorId="52088215" wp14:editId="14BAE589">
+            <wp:extent cx="3333750" cy="2767399"/>
+            <wp:effectExtent l="0" t="0" r="0" b="0"/>
+            <wp:docPr id="7" name="Imagen 7"/>
             <wp:cNvGraphicFramePr>
               <a:graphicFrameLocks xmlns:a="http://schemas.openxmlformats.org/drawingml/2006/main" noChangeAspect="1"/>
             </wp:cNvGraphicFramePr>
@@ -576,7 +584,7 @@
               <a:graphicData uri="http://schemas.openxmlformats.org/drawingml/2006/picture">
                 <pic:pic xmlns:pic="http://schemas.openxmlformats.org/drawingml/2006/picture">
                   <pic:nvPicPr>
-                    <pic:cNvPr id="4" name="tabla.png"/>
+                    <pic:cNvPr id="7" name="graTab3-3.png"/>
                     <pic:cNvPicPr/>
                   </pic:nvPicPr>
                   <pic:blipFill>
@@ -594,7 +602,7 @@
                   <pic:spPr>
                     <a:xfrm>
                       <a:off x="0" y="0"/>
-                      <a:ext cx="3171825" cy="3467100"/>
+                      <a:ext cx="3375134" cy="2801753"/>
                     </a:xfrm>
                     <a:prstGeom prst="rect">
                       <a:avLst/>
@@ -1843,28 +1851,88 @@
           <w:szCs w:val="21"/>
           <w:lang w:eastAsia="es-ES"/>
         </w:rPr>
+        <w:tab/>
+      </w:r>
+      <w:r>
+        <w:rPr>
+          <w:rFonts w:eastAsia="Times New Roman" w:cstheme="minorHAnsi"/>
+          <w:b/>
+          <w:sz w:val="21"/>
+          <w:szCs w:val="21"/>
+          <w:lang w:eastAsia="es-ES"/>
+        </w:rPr>
+        <w:tab/>
+      </w:r>
+      <w:r>
+        <w:rPr>
+          <w:rFonts w:eastAsia="Times New Roman" w:cstheme="minorHAnsi"/>
+          <w:b/>
+          <w:sz w:val="21"/>
+          <w:szCs w:val="21"/>
+          <w:lang w:eastAsia="es-ES"/>
+        </w:rPr>
+        <w:tab/>
+        <w:t>}</w:t>
+      </w:r>
+    </w:p>
+    <w:p>
+      <w:pPr>
+        <w:pStyle w:val="Prrafodelista"/>
+        <w:spacing w:after="0" w:line="285" w:lineRule="atLeast"/>
+        <w:ind w:left="1068"/>
+        <w:rPr>
+          <w:rFonts w:eastAsia="Times New Roman" w:cstheme="minorHAnsi"/>
+          <w:b/>
+          <w:sz w:val="21"/>
+          <w:szCs w:val="21"/>
+          <w:lang w:eastAsia="es-ES"/>
+        </w:rPr>
+      </w:pPr>
+      <w:r>
+        <w:rPr>
+          <w:rFonts w:eastAsia="Times New Roman" w:cstheme="minorHAnsi"/>
+          <w:b/>
+          <w:sz w:val="21"/>
+          <w:szCs w:val="21"/>
+          <w:lang w:eastAsia="es-ES"/>
+        </w:rPr>
+        <w:tab/>
+      </w:r>
+      <w:r>
+        <w:rPr>
+          <w:rFonts w:eastAsia="Times New Roman" w:cstheme="minorHAnsi"/>
+          <w:b/>
+          <w:sz w:val="21"/>
+          <w:szCs w:val="21"/>
+          <w:lang w:eastAsia="es-ES"/>
+        </w:rPr>
+        <w:tab/>
+        <w:t xml:space="preserve">} </w:t>
+      </w:r>
+    </w:p>
+    <w:p>
+      <w:pPr>
+        <w:pStyle w:val="Prrafodelista"/>
+        <w:spacing w:after="0" w:line="285" w:lineRule="atLeast"/>
+        <w:ind w:left="1068"/>
+        <w:rPr>
+          <w:rFonts w:eastAsia="Times New Roman" w:cstheme="minorHAnsi"/>
+          <w:b/>
+          <w:sz w:val="21"/>
+          <w:szCs w:val="21"/>
+          <w:lang w:eastAsia="es-ES"/>
+        </w:rPr>
+      </w:pPr>
+      <w:r>
+        <w:rPr>
+          <w:rFonts w:eastAsia="Times New Roman" w:cstheme="minorHAnsi"/>
+          <w:b/>
+          <w:sz w:val="21"/>
+          <w:szCs w:val="21"/>
+          <w:lang w:eastAsia="es-ES"/>
+        </w:rPr>
         <w:lastRenderedPageBreak/>
         <w:tab/>
-      </w:r>
-      <w:r>
-        <w:rPr>
-          <w:rFonts w:eastAsia="Times New Roman" w:cstheme="minorHAnsi"/>
-          <w:b/>
-          <w:sz w:val="21"/>
-          <w:szCs w:val="21"/>
-          <w:lang w:eastAsia="es-ES"/>
-        </w:rPr>
-        <w:tab/>
-      </w:r>
-      <w:r>
-        <w:rPr>
-          <w:rFonts w:eastAsia="Times New Roman" w:cstheme="minorHAnsi"/>
-          <w:b/>
-          <w:sz w:val="21"/>
-          <w:szCs w:val="21"/>
-          <w:lang w:eastAsia="es-ES"/>
-        </w:rPr>
-        <w:tab/>
         <w:t>}</w:t>
       </w:r>
     </w:p>
@@ -1875,66 +1943,6 @@
         <w:ind w:left="1068"/>
         <w:rPr>
           <w:rFonts w:eastAsia="Times New Roman" w:cstheme="minorHAnsi"/>
-          <w:b/>
-          <w:sz w:val="21"/>
-          <w:szCs w:val="21"/>
-          <w:lang w:eastAsia="es-ES"/>
-        </w:rPr>
-      </w:pPr>
-      <w:r>
-        <w:rPr>
-          <w:rFonts w:eastAsia="Times New Roman" w:cstheme="minorHAnsi"/>
-          <w:b/>
-          <w:sz w:val="21"/>
-          <w:szCs w:val="21"/>
-          <w:lang w:eastAsia="es-ES"/>
-        </w:rPr>
-        <w:tab/>
-      </w:r>
-      <w:r>
-        <w:rPr>
-          <w:rFonts w:eastAsia="Times New Roman" w:cstheme="minorHAnsi"/>
-          <w:b/>
-          <w:sz w:val="21"/>
-          <w:szCs w:val="21"/>
-          <w:lang w:eastAsia="es-ES"/>
-        </w:rPr>
-        <w:tab/>
-        <w:t xml:space="preserve">} </w:t>
-      </w:r>
-    </w:p>
-    <w:p>
-      <w:pPr>
-        <w:pStyle w:val="Prrafodelista"/>
-        <w:spacing w:after="0" w:line="285" w:lineRule="atLeast"/>
-        <w:ind w:left="1068"/>
-        <w:rPr>
-          <w:rFonts w:eastAsia="Times New Roman" w:cstheme="minorHAnsi"/>
-          <w:b/>
-          <w:sz w:val="21"/>
-          <w:szCs w:val="21"/>
-          <w:lang w:eastAsia="es-ES"/>
-        </w:rPr>
-      </w:pPr>
-      <w:r>
-        <w:rPr>
-          <w:rFonts w:eastAsia="Times New Roman" w:cstheme="minorHAnsi"/>
-          <w:b/>
-          <w:sz w:val="21"/>
-          <w:szCs w:val="21"/>
-          <w:lang w:eastAsia="es-ES"/>
-        </w:rPr>
-        <w:tab/>
-        <w:t>}</w:t>
-      </w:r>
-    </w:p>
-    <w:p>
-      <w:pPr>
-        <w:pStyle w:val="Prrafodelista"/>
-        <w:spacing w:after="0" w:line="285" w:lineRule="atLeast"/>
-        <w:ind w:left="1068"/>
-        <w:rPr>
-          <w:rFonts w:eastAsia="Times New Roman" w:cstheme="minorHAnsi"/>
           <w:sz w:val="21"/>
           <w:szCs w:val="21"/>
           <w:lang w:eastAsia="es-ES"/>
@@ -1967,17 +1975,15 @@
         </w:rPr>
         <w:t xml:space="preserve"> una vez creada tabla se llama a este algoritmo de memorización el cual comprueba primero si esa llamada ya tiene una solución en la tabla, si no la tiene la calcula haciendo las llamadas correspondientes y se le asigna a la celda </w:t>
       </w:r>
-      <w:proofErr w:type="gramStart"/>
-      <w:r>
-        <w:rPr>
-          <w:rFonts w:eastAsia="Times New Roman" w:cstheme="minorHAnsi"/>
-          <w:sz w:val="21"/>
-          <w:szCs w:val="21"/>
-          <w:lang w:eastAsia="es-ES"/>
-        </w:rPr>
-        <w:t>correspondiente ,</w:t>
-      </w:r>
-      <w:proofErr w:type="gramEnd"/>
+      <w:r>
+        <w:rPr>
+          <w:rFonts w:eastAsia="Times New Roman" w:cstheme="minorHAnsi"/>
+          <w:sz w:val="21"/>
+          <w:szCs w:val="21"/>
+          <w:lang w:eastAsia="es-ES"/>
+        </w:rPr>
+        <w:t>correspondiente,</w:t>
+      </w:r>
       <w:r>
         <w:rPr>
           <w:rFonts w:eastAsia="Times New Roman" w:cstheme="minorHAnsi"/>
@@ -1995,6 +2001,100 @@
           <w:ilvl w:val="0"/>
           <w:numId w:val="3"/>
         </w:numPr>
+        <w:rPr>
+          <w:b/>
+        </w:rPr>
+      </w:pPr>
+      <w:r>
+        <w:rPr>
+          <w:b/>
+        </w:rPr>
+        <w:t>Árbol de recursión</w:t>
+      </w:r>
+      <w:r>
+        <w:rPr>
+          <w:b/>
+        </w:rPr>
+        <w:t>.</w:t>
+      </w:r>
+    </w:p>
+    <w:p>
+      <w:pPr>
+        <w:pStyle w:val="Prrafodelista"/>
+        <w:ind w:left="1068"/>
+      </w:pPr>
+      <w:r>
+        <w:t>Con x=3 e y=3.Las llamadas marcadas en amarillo son las nuevas y las no marcadas son las repetidas.</w:t>
+      </w:r>
+    </w:p>
+    <w:p>
+      <w:pPr>
+        <w:pStyle w:val="Prrafodelista"/>
+        <w:ind w:left="1068"/>
+      </w:pPr>
+    </w:p>
+    <w:p>
+      <w:pPr>
+        <w:pStyle w:val="Prrafodelista"/>
+        <w:ind w:left="1068"/>
+      </w:pPr>
+      <w:r>
+        <w:rPr>
+          <w:noProof/>
+        </w:rPr>
+        <w:drawing>
+          <wp:inline distT="0" distB="0" distL="0" distR="0" wp14:anchorId="25AE122B" wp14:editId="1C2BC604">
+            <wp:extent cx="6055360" cy="2505075"/>
+            <wp:effectExtent l="0" t="0" r="2540" b="9525"/>
+            <wp:docPr id="8" name="Imagen 8"/>
+            <wp:cNvGraphicFramePr>
+              <a:graphicFrameLocks xmlns:a="http://schemas.openxmlformats.org/drawingml/2006/main" noChangeAspect="1"/>
+            </wp:cNvGraphicFramePr>
+            <a:graphic xmlns:a="http://schemas.openxmlformats.org/drawingml/2006/main">
+              <a:graphicData uri="http://schemas.openxmlformats.org/drawingml/2006/picture">
+                <pic:pic xmlns:pic="http://schemas.openxmlformats.org/drawingml/2006/picture">
+                  <pic:nvPicPr>
+                    <pic:cNvPr id="8" name="arbolMem3-3.png"/>
+                    <pic:cNvPicPr/>
+                  </pic:nvPicPr>
+                  <pic:blipFill>
+                    <a:blip r:embed="rId12">
+                      <a:extLst>
+                        <a:ext uri="{28A0092B-C50C-407E-A947-70E740481C1C}">
+                          <a14:useLocalDpi xmlns:a14="http://schemas.microsoft.com/office/drawing/2010/main" val="0"/>
+                        </a:ext>
+                      </a:extLst>
+                    </a:blip>
+                    <a:stretch>
+                      <a:fillRect/>
+                    </a:stretch>
+                  </pic:blipFill>
+                  <pic:spPr>
+                    <a:xfrm>
+                      <a:off x="0" y="0"/>
+                      <a:ext cx="6055360" cy="2505075"/>
+                    </a:xfrm>
+                    <a:prstGeom prst="rect">
+                      <a:avLst/>
+                    </a:prstGeom>
+                  </pic:spPr>
+                </pic:pic>
+              </a:graphicData>
+            </a:graphic>
+          </wp:inline>
+        </w:drawing>
+      </w:r>
+    </w:p>
+    <w:p>
+      <w:pPr>
+        <w:pStyle w:val="Prrafodelista"/>
+        <w:ind w:left="1068"/>
+      </w:pPr>
+    </w:p>
+    <w:p>
+      <w:pPr>
+        <w:pStyle w:val="Prrafodelista"/>
+        <w:ind w:left="1068"/>
       </w:pPr>
     </w:p>
     <w:p>
@@ -2004,18 +2104,83 @@
           <w:ilvl w:val="0"/>
           <w:numId w:val="3"/>
         </w:numPr>
-      </w:pPr>
-      <w:r>
-        <w:t>Como el tamaño de la tabla es (x+1) * (y+1) y la rama más larga del árbol es x + y:</w:t>
-      </w:r>
-    </w:p>
-    <w:p>
-      <w:pPr>
-        <w:pStyle w:val="Prrafodelista"/>
-        <w:ind w:left="1068"/>
-      </w:pPr>
-      <w:r>
-        <w:t>M(</w:t>
+        <w:rPr>
+          <w:b/>
+        </w:rPr>
+      </w:pPr>
+      <w:bookmarkStart w:id="0" w:name="_GoBack"/>
+      <w:r>
+        <w:rPr>
+          <w:b/>
+        </w:rPr>
+        <w:t>Análisis de su complejidad en tiempo y en espacio</w:t>
+      </w:r>
+      <w:r>
+        <w:rPr>
+          <w:b/>
+        </w:rPr>
+        <w:t>.</w:t>
+      </w:r>
+    </w:p>
+    <w:bookmarkEnd w:id="0"/>
+    <w:p>
+      <w:pPr>
+        <w:pStyle w:val="Prrafodelista"/>
+        <w:ind w:left="1068"/>
+      </w:pPr>
+      <w:r>
+        <w:t xml:space="preserve">Como el </w:t>
+      </w:r>
+      <w:r>
+        <w:t>número</w:t>
+      </w:r>
+      <w:r>
+        <w:t xml:space="preserve"> de llamadas nuevas es </w:t>
+      </w:r>
+      <w:r>
+        <w:t>((x+</w:t>
+      </w:r>
+      <w:r>
+        <w:t>1) *</w:t>
+      </w:r>
+      <w:r>
+        <w:t>(y+</w:t>
+      </w:r>
+      <w:r>
+        <w:t>1) +</w:t>
+      </w:r>
+      <w:r>
+        <w:t>1)</w:t>
+      </w:r>
+      <w:r>
+        <w:t xml:space="preserve"> y el número de llamadas repetidas es </w:t>
+      </w:r>
+      <w:r>
+        <w:t>((2x-</w:t>
+      </w:r>
+      <w:r>
+        <w:t>1) *</w:t>
+      </w:r>
+      <w:r>
+        <w:t>y-</w:t>
+      </w:r>
+      <w:r>
+        <w:t>1) +</w:t>
+      </w:r>
+      <w:r>
+        <w:t>x-1)</w:t>
+      </w:r>
+      <w:r>
+        <w:t>:</w:t>
+      </w:r>
+    </w:p>
+    <w:p>
+      <w:pPr>
+        <w:pStyle w:val="Prrafodelista"/>
+        <w:ind w:left="1068"/>
+      </w:pPr>
+      <w:r>
+        <w:t>T(</w:t>
       </w:r>
       <w:proofErr w:type="spellStart"/>
       <w:proofErr w:type="gramStart"/>
@@ -2031,19 +2196,76 @@
         <w:t xml:space="preserve"> </w:t>
       </w:r>
       <w:r>
+        <w:t>((x+1)*(y+1)+1)</w:t>
+      </w:r>
+      <w:r>
+        <w:t xml:space="preserve"> +</w:t>
+      </w:r>
+      <w:r>
+        <w:t>((2x-1)*y-1)+x-1)</w:t>
+      </w:r>
+      <w:r>
+        <w:t xml:space="preserve">, por lo que </w:t>
+      </w:r>
+      <w:r>
+        <w:t xml:space="preserve">por lo que </w:t>
+      </w:r>
+      <w:r>
+        <w:t>T</w:t>
+      </w:r>
+      <w:r>
         <w:t>(</w:t>
       </w:r>
-      <w:r>
-        <w:t>(x+1) * (y+1)</w:t>
-      </w:r>
-      <w:r>
-        <w:t>) + (</w:t>
-      </w:r>
-      <w:r>
-        <w:t>x + y</w:t>
-      </w:r>
-      <w:r>
-        <w:t>) , por lo que M(</w:t>
+      <w:proofErr w:type="spellStart"/>
+      <w:r>
+        <w:t>x,y</w:t>
+      </w:r>
+      <w:proofErr w:type="spellEnd"/>
+      <w:r>
+        <w:t>)=</w:t>
+      </w:r>
+      <w:r>
+        <w:rPr>
+          <w:rFonts w:cstheme="minorHAnsi"/>
+        </w:rPr>
+        <w:t>Ɵ</w:t>
+      </w:r>
+      <w:r>
+        <w:t>(x*y).</w:t>
+      </w:r>
+    </w:p>
+    <w:p>
+      <w:pPr>
+        <w:pStyle w:val="Prrafodelista"/>
+        <w:ind w:left="1068"/>
+      </w:pPr>
+      <w:r>
+        <w:t>Como el tamaño de la tabla es (x+1) * (y+1) y la rama más larga del árbol es x + y:</w:t>
+      </w:r>
+    </w:p>
+    <w:p>
+      <w:pPr>
+        <w:pStyle w:val="Prrafodelista"/>
+        <w:ind w:left="1068"/>
+      </w:pPr>
+      <w:r>
+        <w:t>M(</w:t>
+      </w:r>
+      <w:proofErr w:type="spellStart"/>
+      <w:proofErr w:type="gramStart"/>
+      <w:r>
+        <w:t>x,y</w:t>
+      </w:r>
+      <w:proofErr w:type="spellEnd"/>
+      <w:proofErr w:type="gramEnd"/>
+      <w:r>
+        <w:t>)=</w:t>
+      </w:r>
+      <w:r>
+        <w:t xml:space="preserve"> </w:t>
+      </w:r>
+      <w:r>
+        <w:t>((x+1) * (y+1)) + (x + y) , por lo que M(</w:t>
       </w:r>
       <w:proofErr w:type="spellStart"/>
       <w:r>
@@ -2153,10 +2375,7 @@
         <w:t>Tabulación.</w:t>
       </w:r>
     </w:p>
-    <w:p>
-      <w:bookmarkStart w:id="0" w:name="_GoBack"/>
-      <w:bookmarkEnd w:id="0"/>
-    </w:p>
+    <w:p/>
     <w:p>
       <w:pPr>
         <w:pStyle w:val="Ttulo"/>
@@ -2181,7 +2400,11 @@
         <w:ind w:left="1080"/>
       </w:pPr>
       <w:r>
-        <w:t xml:space="preserve">Esta práctica ayuda a comprender los algoritmos de ramifica y poda y a practicar con herramientas de estudio de algoritmos. En cuanto a la dificultad de la práctica creemos que tiene una complejidad notablemente mayor a la anterior por la complejidad en la decisión del tipo de función de cota a emplear. Gracias a </w:t>
+        <w:t xml:space="preserve">Esta práctica ayuda a comprender los algoritmos de ramifica y poda y a practicar con herramientas de estudio de algoritmos. En cuanto a la dificultad de la práctica creemos que tiene una complejidad notablemente mayor a la anterior por la complejidad en la decisión del tipo de función de cota a </w:t>
+      </w:r>
+      <w:r>
+        <w:lastRenderedPageBreak/>
+        <w:t xml:space="preserve">emplear. Gracias a </w:t>
       </w:r>
       <w:proofErr w:type="spellStart"/>
       <w:r>
@@ -3813,7 +4036,7 @@
 </file>
 
 <file path=customXml/itemProps1.xml><?xml version="1.0" encoding="utf-8"?>
-<ds:datastoreItem xmlns:ds="http://schemas.openxmlformats.org/officeDocument/2006/customXml" ds:itemID="{BD4A16E0-BDD3-475F-9C19-BDFDBA53E345}">
+<ds:datastoreItem xmlns:ds="http://schemas.openxmlformats.org/officeDocument/2006/customXml" ds:itemID="{C3F049C5-7C00-46AB-9080-2D6C5269C723}">
   <ds:schemaRefs>
     <ds:schemaRef ds:uri="http://schemas.openxmlformats.org/officeDocument/2006/bibliography"/>
   </ds:schemaRefs>

</xml_diff>